<commit_message>
minor updates on proposal
</commit_message>
<xml_diff>
--- a/proposals/KIRAS Antrag (Draft) - TU Wien & Graz.docx
+++ b/proposals/KIRAS Antrag (Draft) - TU Wien & Graz.docx
@@ -12,21 +12,7 @@
         <w:rPr>
           <w:lang w:val="de-AT"/>
         </w:rPr>
-        <w:t xml:space="preserve">Kritische Materialen, Einfluss auf die Recyclingquote Industrie in einem </w:t>
-      </w:r>
-      <w:proofErr w:type="spellStart"/>
-      <w:r>
-        <w:rPr>
-          <w:lang w:val="de-AT"/>
-        </w:rPr>
-        <w:t>dekarbonisierten</w:t>
-      </w:r>
-      <w:proofErr w:type="spellEnd"/>
-      <w:r>
-        <w:rPr>
-          <w:lang w:val="de-AT"/>
-        </w:rPr>
-        <w:t xml:space="preserve"> Klima Neutralität in Österreich</w:t>
+        <w:t>Kritische Materialen, Einfluss auf die Recyclingquote Industrie in einem dekarbonisierten Klima Neutralität in Österreich</w:t>
       </w:r>
     </w:p>
     <w:p>
@@ -198,109 +184,159 @@
           <w:highlight w:val="yellow"/>
           <w:lang w:val="de-AT"/>
         </w:rPr>
-        <w:t>Kritische Rohstoffe liegen als natürlich vorkommende mineralische Rohstoffe</w:t>
-      </w:r>
+        <w:t>Kritische Rohstoffe liegen als natürlich vorkommende mineralische Rohstoffe (Primärrohstoffe) und in Form von Produktbestandteilen nach Ablauf ihrer Verwendung als Sekundärrohstoffe vor.</w:t>
+      </w:r>
+    </w:p>
+    <w:p>
+      <w:pPr>
+        <w:rPr>
+          <w:lang w:val="de-AT"/>
+        </w:rPr>
+      </w:pPr>
+    </w:p>
+    <w:p>
+      <w:pPr>
+        <w:rPr>
+          <w:lang w:val="de-AT"/>
+        </w:rPr>
+      </w:pPr>
       <w:r>
         <w:rPr>
           <w:highlight w:val="yellow"/>
           <w:lang w:val="de-AT"/>
         </w:rPr>
+        <w:t>Kritische Rohstoffe liegen als natürlich vorkommende mineralische Rohstoffe (Primärrohstoffe) und in Form von Produktbestandteilen nach Ablauf ihrer Verwendung als Sekundärrohstoffe vor.</w:t>
+      </w:r>
+    </w:p>
+    <w:p>
+      <w:pPr>
+        <w:rPr>
+          <w:lang w:val="de-AT"/>
+        </w:rPr>
+      </w:pPr>
+      <w:r>
+        <w:rPr>
+          <w:lang w:val="de-AT"/>
+        </w:rPr>
+        <w:t>Standortspez</w:t>
+      </w:r>
+      <w:r>
+        <w:rPr>
+          <w:lang w:val="de-AT"/>
+        </w:rPr>
+        <w:t>ifische</w:t>
+      </w:r>
+      <w:r>
+        <w:rPr>
+          <w:lang w:val="de-AT"/>
+        </w:rPr>
+        <w:t xml:space="preserve"> Modellrechnungen, ab welchem Rohstoffpreis</w:t>
+      </w:r>
+      <w:r>
+        <w:rPr>
+          <w:lang w:val="de-AT"/>
+        </w:rPr>
         <w:t xml:space="preserve"> </w:t>
       </w:r>
       <w:r>
         <w:rPr>
-          <w:highlight w:val="yellow"/>
-          <w:lang w:val="de-AT"/>
-        </w:rPr>
-        <w:t>(Primärrohstoffe) und in Form von Produktbestandteilen nach Ablauf ihrer Verwendung als</w:t>
-      </w:r>
-      <w:r>
-        <w:rPr>
-          <w:highlight w:val="yellow"/>
+          <w:lang w:val="de-AT"/>
+        </w:rPr>
+        <w:t>eine Förderung aus sicherungswürdigen Vorkommen</w:t>
+      </w:r>
+      <w:r>
+        <w:rPr>
           <w:lang w:val="de-AT"/>
         </w:rPr>
         <w:t xml:space="preserve"> </w:t>
       </w:r>
       <w:r>
         <w:rPr>
-          <w:highlight w:val="yellow"/>
-          <w:lang w:val="de-AT"/>
-        </w:rPr>
-        <w:t>Sekundärrohstoffe vor.</w:t>
-      </w:r>
-    </w:p>
-    <w:p>
-      <w:pPr>
-        <w:rPr>
-          <w:lang w:val="de-AT"/>
-        </w:rPr>
-      </w:pPr>
-    </w:p>
-    <w:p>
-      <w:pPr>
-        <w:rPr>
-          <w:lang w:val="de-AT"/>
-        </w:rPr>
-      </w:pPr>
-      <w:r>
-        <w:rPr>
-          <w:highlight w:val="yellow"/>
-          <w:lang w:val="de-AT"/>
-        </w:rPr>
-        <w:t>Kritische Rohstoffe liegen als natürlich vorkommende mineralische Rohstoffe</w:t>
-      </w:r>
-      <w:r>
-        <w:rPr>
-          <w:highlight w:val="yellow"/>
+          <w:lang w:val="de-AT"/>
+        </w:rPr>
+        <w:t>wirtschaftlich ist</w:t>
+      </w:r>
+    </w:p>
+    <w:p>
+      <w:pPr>
+        <w:rPr>
+          <w:lang w:val="de-AT"/>
+        </w:rPr>
+      </w:pPr>
+      <w:r>
+        <w:rPr>
+          <w:lang w:val="de-AT"/>
+        </w:rPr>
+        <w:t xml:space="preserve">Aufbereitung sekundärer Rohstoffe; </w:t>
+      </w:r>
+      <w:r>
+        <w:rPr>
+          <w:lang w:val="de-AT"/>
+        </w:rPr>
+        <w:t>viel höhere Notwendigkeit der Weiterentwicklung als im</w:t>
+      </w:r>
+      <w:r>
+        <w:rPr>
           <w:lang w:val="de-AT"/>
         </w:rPr>
         <w:t xml:space="preserve"> </w:t>
       </w:r>
       <w:r>
         <w:rPr>
-          <w:highlight w:val="yellow"/>
-          <w:lang w:val="de-AT"/>
-        </w:rPr>
-        <w:t>(Primärrohstoffe) und in Form von Produktbestandteilen nach Ablauf ihrer Verwendung als</w:t>
-      </w:r>
-      <w:r>
-        <w:rPr>
-          <w:highlight w:val="yellow"/>
+          <w:lang w:val="de-AT"/>
+        </w:rPr>
+        <w:t>Primärbereich (rel. junger Forschungszweig)</w:t>
+      </w:r>
+    </w:p>
+    <w:p>
+      <w:pPr>
+        <w:rPr>
+          <w:lang w:val="de-AT"/>
+        </w:rPr>
+      </w:pPr>
+      <w:r>
+        <w:rPr>
+          <w:lang w:val="de-AT"/>
+        </w:rPr>
+        <w:t>Ausbau der Infrastruktur ist sehr zeit- und kapitalintensiv</w:t>
+      </w:r>
+    </w:p>
+    <w:p>
+      <w:pPr>
+        <w:rPr>
+          <w:lang w:val="de-AT"/>
+        </w:rPr>
+      </w:pPr>
+      <w:r>
+        <w:rPr>
+          <w:lang w:val="de-AT"/>
+        </w:rPr>
+        <w:t>Langfristige Preisentwicklung kaum</w:t>
+      </w:r>
+      <w:r>
+        <w:rPr>
           <w:lang w:val="de-AT"/>
         </w:rPr>
         <w:t xml:space="preserve"> </w:t>
       </w:r>
       <w:r>
         <w:rPr>
-          <w:highlight w:val="yellow"/>
-          <w:lang w:val="de-AT"/>
-        </w:rPr>
-        <w:t>Sekundärrohstoffe vor.</w:t>
-      </w:r>
-    </w:p>
-    <w:p>
-      <w:pPr>
-        <w:rPr>
-          <w:lang w:val="de-AT"/>
-        </w:rPr>
-      </w:pPr>
-      <w:r>
-        <w:rPr>
-          <w:lang w:val="de-AT"/>
-        </w:rPr>
-        <w:t>Standortspez</w:t>
-      </w:r>
-      <w:r>
-        <w:rPr>
-          <w:lang w:val="de-AT"/>
-        </w:rPr>
-        <w:t>ifische</w:t>
-      </w:r>
-      <w:r>
-        <w:rPr>
-          <w:lang w:val="de-AT"/>
-        </w:rPr>
-        <w:t xml:space="preserve"> Modellrechnungen, ab welchem Rohstoffpreis</w:t>
+          <w:lang w:val="de-AT"/>
+        </w:rPr>
+        <w:t>vorhersehbar</w:t>
+      </w:r>
+    </w:p>
+    <w:p>
+      <w:pPr>
+        <w:rPr>
+          <w:lang w:val="de-AT"/>
+        </w:rPr>
+      </w:pPr>
+      <w:r>
+        <w:rPr>
+          <w:lang w:val="de-AT"/>
+        </w:rPr>
+        <w:t>Der finnische Bergbau wurde in den 1990er Jahren vor allem aufgrund der niedrigen Preise für die abgebauten Mineralien größtenteils stillgelegt. In den 2000er Jahren, als sich die Preise infolge des starken Wachstums der indischen</w:t>
       </w:r>
       <w:r>
         <w:rPr>
@@ -312,7 +348,7 @@
         <w:rPr>
           <w:lang w:val="de-AT"/>
         </w:rPr>
-        <w:t>eine Förderung aus sicherungswürdigen Vorkommen</w:t>
+        <w:t>und chinesischen Wirtschaft erholten, stieg die Aktivität jedoch wieder an. 2018 nahm die Regierung eine Umstrukturierung des Sektors vor: Neue Minen wurden erschlossen, insbesondere vor dem Hintergrund eines wachsenden</w:t>
       </w:r>
       <w:r>
         <w:rPr>
@@ -324,32 +360,35 @@
         <w:rPr>
           <w:lang w:val="de-AT"/>
         </w:rPr>
-        <w:t>wirtschaftlich ist</w:t>
-      </w:r>
-    </w:p>
-    <w:p>
-      <w:pPr>
-        <w:rPr>
-          <w:lang w:val="de-AT"/>
-        </w:rPr>
-      </w:pPr>
-      <w:r>
-        <w:rPr>
-          <w:lang w:val="de-AT"/>
-        </w:rPr>
-        <w:t xml:space="preserve">Aufbereitung sekundärer Rohstoffe; </w:t>
-      </w:r>
-      <w:r>
-        <w:rPr>
-          <w:lang w:val="de-AT"/>
-        </w:rPr>
-        <w:t>viel</w:t>
-      </w:r>
-      <w:r>
-        <w:rPr>
-          <w:lang w:val="de-AT"/>
-        </w:rPr>
-        <w:t xml:space="preserve"> höhere Notwendigkeit der Weiterentwicklung als im</w:t>
+        <w:t>Marktes für Batterien.</w:t>
+      </w:r>
+    </w:p>
+    <w:p>
+      <w:pPr>
+        <w:rPr>
+          <w:lang w:val="de-AT"/>
+        </w:rPr>
+      </w:pPr>
+    </w:p>
+    <w:p>
+      <w:pPr>
+        <w:rPr>
+          <w:lang w:val="de-AT"/>
+        </w:rPr>
+      </w:pPr>
+    </w:p>
+    <w:p>
+      <w:pPr>
+        <w:rPr>
+          <w:lang w:val="de-AT"/>
+        </w:rPr>
+      </w:pPr>
+      <w:r>
+        <w:rPr>
+          <w:lang w:val="de-AT"/>
+        </w:rPr>
+        <w:lastRenderedPageBreak/>
+        <w:t>Lithium gilt im Rahmen der Energiewende besondere Aufmerksamkeit. Europa verfügt über umfangreiche Vorkommen, vor allem in Serbien (Jadar), Portugal, Spanien, Finnland, Österreich und Frankreich (Zentralmassiv). Derzeit</w:t>
       </w:r>
       <w:r>
         <w:rPr>
@@ -361,33 +400,7 @@
         <w:rPr>
           <w:lang w:val="de-AT"/>
         </w:rPr>
-        <w:t>Primärbereich (rel. junger Forschungszweig)</w:t>
-      </w:r>
-    </w:p>
-    <w:p>
-      <w:pPr>
-        <w:rPr>
-          <w:lang w:val="de-AT"/>
-        </w:rPr>
-      </w:pPr>
-      <w:r>
-        <w:rPr>
-          <w:lang w:val="de-AT"/>
-        </w:rPr>
-        <w:t>Ausbau der Infrastruktur ist sehr zeit- und kapitalintensiv</w:t>
-      </w:r>
-    </w:p>
-    <w:p>
-      <w:pPr>
-        <w:rPr>
-          <w:lang w:val="de-AT"/>
-        </w:rPr>
-      </w:pPr>
-      <w:r>
-        <w:rPr>
-          <w:lang w:val="de-AT"/>
-        </w:rPr>
-        <w:t>Langfristige Preisentwicklung kaum</w:t>
+        <w:t>fördert nur eine portugiesische Mine über 1.000 Tonnen jährlich für die Keramikindustrie. Die Europäische Kommission schlägt vor, den Abbau auf europäischem Boden verstärkt zu fördern und hält es für möglich, 80 % des europäischen Bedarfs bis 2025 zu decken. Tatsächlich wurden bereits zahlreiche Projekte eingeleitet: in Spanien in der Nähe</w:t>
       </w:r>
       <w:r>
         <w:rPr>
@@ -399,20 +412,7 @@
         <w:rPr>
           <w:lang w:val="de-AT"/>
         </w:rPr>
-        <w:t>vorhersehbar</w:t>
-      </w:r>
-    </w:p>
-    <w:p>
-      <w:pPr>
-        <w:rPr>
-          <w:lang w:val="de-AT"/>
-        </w:rPr>
-      </w:pPr>
-      <w:r>
-        <w:rPr>
-          <w:lang w:val="de-AT"/>
-        </w:rPr>
-        <w:t>Der finnische Bergbau wurde in den 1990er Jahren vor allem aufgrund der niedrigen Preise für die abgebauten Mineralien größtenteils stillgelegt. In den 2000er Jahren, als sich die Preise infolge des starken Wachstums der indischen</w:t>
+        <w:t>von San Jose, in Südösterreich mit einer für 2023 angekündigten Produktion, in Deutschland (im Dresdener Umland),</w:t>
       </w:r>
       <w:r>
         <w:rPr>
@@ -424,7 +424,7 @@
         <w:rPr>
           <w:lang w:val="de-AT"/>
         </w:rPr>
-        <w:t>und chinesischen Wirtschaft erholten, stieg die Aktivität jedoch wieder an. 2018 nahm die Regierung eine Umstrukturierung des Sektors vor: Neue Minen wurden erschlossen, insbesondere vor dem Hintergrund eines wachsenden</w:t>
+        <w:t>in Portugal, in der Tschechischen Republik (Cinovec-Projekt in der Nähe von Prag), in Westfinnland (Projekt Keliber</w:t>
       </w:r>
       <w:r>
         <w:rPr>
@@ -436,49 +436,20 @@
         <w:rPr>
           <w:lang w:val="de-AT"/>
         </w:rPr>
-        <w:t>Marktes für Batterien.</w:t>
-      </w:r>
-    </w:p>
-    <w:p>
-      <w:pPr>
-        <w:rPr>
-          <w:lang w:val="de-AT"/>
-        </w:rPr>
-      </w:pPr>
-    </w:p>
-    <w:p>
-      <w:pPr>
-        <w:rPr>
-          <w:lang w:val="de-AT"/>
-        </w:rPr>
-      </w:pPr>
-    </w:p>
-    <w:p>
-      <w:pPr>
-        <w:rPr>
-          <w:lang w:val="de-AT"/>
-        </w:rPr>
-      </w:pPr>
-      <w:r>
-        <w:rPr>
-          <w:lang w:val="de-AT"/>
-        </w:rPr>
-        <w:lastRenderedPageBreak/>
-        <w:t>Lithium gilt im Rahmen der Energiewende besondere Aufmerksamkeit. Europa verfügt über umfangreiche Vorkommen, vor allem in Serbien (</w:t>
-      </w:r>
-      <w:proofErr w:type="spellStart"/>
-      <w:r>
-        <w:rPr>
-          <w:lang w:val="de-AT"/>
-        </w:rPr>
-        <w:t>Jadar</w:t>
-      </w:r>
-      <w:proofErr w:type="spellEnd"/>
-      <w:r>
-        <w:rPr>
-          <w:lang w:val="de-AT"/>
-        </w:rPr>
-        <w:t>), Portugal, Spanien, Finnland, Österreich und Frankreich (Zentralmassiv). Derzeit</w:t>
+        <w:t>Oy). Im Jahr 2021 hatte jedoch noch keines dieser Projekte den kommerziellen Betrieb erreicht.</w:t>
+      </w:r>
+    </w:p>
+    <w:p>
+      <w:pPr>
+        <w:rPr>
+          <w:lang w:val="de-AT"/>
+        </w:rPr>
+      </w:pPr>
+      <w:r>
+        <w:rPr>
+          <w:lang w:val="de-AT"/>
+        </w:rPr>
+        <w:t>Zudem wäre es bei den kritischen Metallen unrealistisch, Minen je nach Preisentwicklung zu öffnen und zu schließen,</w:t>
       </w:r>
       <w:r>
         <w:rPr>
@@ -490,7 +461,7 @@
         <w:rPr>
           <w:lang w:val="de-AT"/>
         </w:rPr>
-        <w:t>fördert nur eine portugiesische Mine über 1.000 Tonnen jährlich für die Keramikindustrie. Die Europäische Kommission schlägt vor, den Abbau auf europäischem Boden verstärkt zu fördern und hält es für möglich, 80 % des europäischen Bedarfs bis 2025 zu decken. Tatsächlich wurden bereits zahlreiche Projekte eingeleitet: in Spanien in der Nähe</w:t>
+        <w:t>wie dies von einigen nicht konventionellen amerikanischen Ölproduzenten praktiziert wird. Die Erschließung der</w:t>
       </w:r>
       <w:r>
         <w:rPr>
@@ -502,7 +473,7 @@
         <w:rPr>
           <w:lang w:val="de-AT"/>
         </w:rPr>
-        <w:t>von San Jose, in Südösterreich mit einer für 2023 angekündigten Produktion, in Deutschland (im Dresdener Umland),</w:t>
+        <w:t>Vorkommen erfordert Zeit, sei es für seltene Erden, Lithium (von der Schürfung bis zum kommerziellen Betrieb des</w:t>
       </w:r>
       <w:r>
         <w:rPr>
@@ -514,30 +485,21 @@
         <w:rPr>
           <w:lang w:val="de-AT"/>
         </w:rPr>
-        <w:t>in Portugal, in der Tschechischen Republik (</w:t>
-      </w:r>
-      <w:proofErr w:type="spellStart"/>
-      <w:r>
-        <w:rPr>
-          <w:lang w:val="de-AT"/>
-        </w:rPr>
-        <w:t>Cinovec</w:t>
-      </w:r>
-      <w:proofErr w:type="spellEnd"/>
-      <w:r>
-        <w:rPr>
-          <w:lang w:val="de-AT"/>
-        </w:rPr>
-        <w:t xml:space="preserve">-Projekt in der Nähe von Prag), in Westfinnland (Projekt </w:t>
-      </w:r>
-      <w:proofErr w:type="spellStart"/>
-      <w:r>
-        <w:rPr>
-          <w:lang w:val="de-AT"/>
-        </w:rPr>
-        <w:t>Keliber</w:t>
-      </w:r>
-      <w:proofErr w:type="spellEnd"/>
+        <w:t>argentinischen Olaroz-Vorkommens vergingen sieben Jahre) oder für Basismetalle.</w:t>
+      </w:r>
+    </w:p>
+    <w:p>
+      <w:pPr>
+        <w:rPr>
+          <w:lang w:val="de-AT"/>
+        </w:rPr>
+      </w:pPr>
+      <w:r>
+        <w:rPr>
+          <w:lang w:val="de-AT"/>
+        </w:rPr>
+        <w:t>Die</w:t>
+      </w:r>
       <w:r>
         <w:rPr>
           <w:lang w:val="de-AT"/>
@@ -548,20 +510,7 @@
         <w:rPr>
           <w:lang w:val="de-AT"/>
         </w:rPr>
-        <w:t>Oy). Im Jahr 2021 hatte jedoch noch keines dieser Projekte den kommerziellen Betrieb erreicht.</w:t>
-      </w:r>
-    </w:p>
-    <w:p>
-      <w:pPr>
-        <w:rPr>
-          <w:lang w:val="de-AT"/>
-        </w:rPr>
-      </w:pPr>
-      <w:r>
-        <w:rPr>
-          <w:lang w:val="de-AT"/>
-        </w:rPr>
-        <w:t>Zudem wäre es bei den kritischen Metallen unrealistisch, Minen je nach Preisentwicklung zu öffnen und zu schließen,</w:t>
+        <w:t>Rentabilität des Recyclings nimmt derart zu, dass dessen Wachstum 2060 voraussichtlich erstmals den Bergbausektor</w:t>
       </w:r>
       <w:r>
         <w:rPr>
@@ -573,81 +522,6 @@
         <w:rPr>
           <w:lang w:val="de-AT"/>
         </w:rPr>
-        <w:t>wie dies von einigen nicht konventionellen amerikanischen Ölproduzenten praktiziert wird. Die Erschließung der</w:t>
-      </w:r>
-      <w:r>
-        <w:rPr>
-          <w:lang w:val="de-AT"/>
-        </w:rPr>
-        <w:t xml:space="preserve"> </w:t>
-      </w:r>
-      <w:r>
-        <w:rPr>
-          <w:lang w:val="de-AT"/>
-        </w:rPr>
-        <w:t>Vorkommen erfordert Zeit, sei es für seltene Erden, Lithium (von der Schürfung bis zum kommerziellen Betrieb des</w:t>
-      </w:r>
-      <w:r>
-        <w:rPr>
-          <w:lang w:val="de-AT"/>
-        </w:rPr>
-        <w:t xml:space="preserve"> </w:t>
-      </w:r>
-      <w:r>
-        <w:rPr>
-          <w:lang w:val="de-AT"/>
-        </w:rPr>
-        <w:t xml:space="preserve">argentinischen </w:t>
-      </w:r>
-      <w:proofErr w:type="spellStart"/>
-      <w:r>
-        <w:rPr>
-          <w:lang w:val="de-AT"/>
-        </w:rPr>
-        <w:t>Olaroz</w:t>
-      </w:r>
-      <w:proofErr w:type="spellEnd"/>
-      <w:r>
-        <w:rPr>
-          <w:lang w:val="de-AT"/>
-        </w:rPr>
-        <w:t>-Vorkommens vergingen sieben Jahre) oder für Basismetalle.</w:t>
-      </w:r>
-    </w:p>
-    <w:p>
-      <w:pPr>
-        <w:rPr>
-          <w:lang w:val="de-AT"/>
-        </w:rPr>
-      </w:pPr>
-      <w:r>
-        <w:rPr>
-          <w:lang w:val="de-AT"/>
-        </w:rPr>
-        <w:t>Die</w:t>
-      </w:r>
-      <w:r>
-        <w:rPr>
-          <w:lang w:val="de-AT"/>
-        </w:rPr>
-        <w:t xml:space="preserve"> </w:t>
-      </w:r>
-      <w:r>
-        <w:rPr>
-          <w:lang w:val="de-AT"/>
-        </w:rPr>
-        <w:t>Rentabilität des Recyclings nimmt derart zu, dass dessen Wachstum 2060 voraussichtlich erstmals den Bergbausektor</w:t>
-      </w:r>
-      <w:r>
-        <w:rPr>
-          <w:lang w:val="de-AT"/>
-        </w:rPr>
-        <w:t xml:space="preserve"> </w:t>
-      </w:r>
-      <w:r>
-        <w:rPr>
-          <w:lang w:val="de-AT"/>
-        </w:rPr>
         <w:t>übertreffen wird (OECD, 2019).</w:t>
       </w:r>
     </w:p>
@@ -661,21 +535,7 @@
         <w:rPr>
           <w:lang w:val="de-AT"/>
         </w:rPr>
-        <w:t xml:space="preserve">Bis 2050 werden demnach 60-78 Millionen Tonnen Abfälle aus PV-Modulen zur </w:t>
-      </w:r>
-      <w:proofErr w:type="spellStart"/>
-      <w:r>
-        <w:rPr>
-          <w:lang w:val="de-AT"/>
-        </w:rPr>
-        <w:t>Verfü-gung</w:t>
-      </w:r>
-      <w:proofErr w:type="spellEnd"/>
-      <w:r>
-        <w:rPr>
-          <w:lang w:val="de-AT"/>
-        </w:rPr>
-        <w:t xml:space="preserve"> stehen64. Obwohl das Recycling durch die Materialvielfalt der Photovoltaikmodule erschwert wird, könnte bis 2050 ein Markt im Wert von über 15 Milliarden US-Dollar entstehen</w:t>
+        <w:t>Bis 2050 werden demnach 60-78 Millionen Tonnen Abfälle aus PV-Modulen zur Verfü-gung stehen64. Obwohl das Recycling durch die Materialvielfalt der Photovoltaikmodule erschwert wird, könnte bis 2050 ein Markt im Wert von über 15 Milliarden US-Dollar entstehen</w:t>
       </w:r>
       <w:r>
         <w:rPr>
@@ -1011,10 +871,45 @@
           <w:lang w:val="de-AT"/>
         </w:rPr>
       </w:pPr>
-      <w:r>
-        <w:rPr>
-          <w:lang w:val="de-AT"/>
-        </w:rPr>
+    </w:p>
+    <w:p>
+      <w:pPr>
+        <w:rPr>
+          <w:lang w:val="de-AT"/>
+        </w:rPr>
+      </w:pPr>
+    </w:p>
+    <w:p>
+      <w:pPr>
+        <w:rPr>
+          <w:lang w:val="de-AT"/>
+        </w:rPr>
+      </w:pPr>
+    </w:p>
+    <w:p>
+      <w:pPr>
+        <w:rPr>
+          <w:lang w:val="de-AT"/>
+        </w:rPr>
+      </w:pPr>
+      <w:r>
+        <w:rPr>
+          <w:lang w:val="de-AT"/>
+        </w:rPr>
+        <w:br w:type="page"/>
+      </w:r>
+    </w:p>
+    <w:p>
+      <w:pPr>
+        <w:rPr>
+          <w:lang w:val="de-AT"/>
+        </w:rPr>
+      </w:pPr>
+      <w:r>
+        <w:rPr>
+          <w:lang w:val="de-AT"/>
+        </w:rPr>
+        <w:lastRenderedPageBreak/>
         <w:t>Potenziell kritische Materialen bekannt, nicht mehr eine Frage welche, sondern ab wann genau…</w:t>
       </w:r>
       <w:r>
@@ -1121,25 +1016,7 @@
           <w:iCs/>
           <w:lang w:val="de-AT"/>
         </w:rPr>
-        <w:t xml:space="preserve">Über die letzten Jahrzehnte sind die Metallgehalte der produzierenden </w:t>
-      </w:r>
-      <w:proofErr w:type="spellStart"/>
-      <w:r>
-        <w:rPr>
-          <w:i/>
-          <w:iCs/>
-          <w:lang w:val="de-AT"/>
-        </w:rPr>
-        <w:t>Bergbaue</w:t>
-      </w:r>
-      <w:proofErr w:type="spellEnd"/>
-      <w:r>
-        <w:rPr>
-          <w:i/>
-          <w:iCs/>
-          <w:lang w:val="de-AT"/>
-        </w:rPr>
-        <w:t xml:space="preserve"> konstant gesunken, das heißt, in den geförderten Erzen ist weniger Metall enthalten.</w:t>
+        <w:t>Über die letzten Jahrzehnte sind die Metallgehalte der produzierenden Bergbaue konstant gesunken, das heißt, in den geförderten Erzen ist weniger Metall enthalten.</w:t>
       </w:r>
     </w:p>
     <w:p>
@@ -1161,7 +1038,25 @@
           <w:iCs/>
           <w:lang w:val="de-AT"/>
         </w:rPr>
-        <w:t>Darunter zum Beispiel der effiziente Einsatz der Rohstoffe und das Erhöhen der Recyclingraten, die Exploration, der Ausbau und / oder die ( Wieder- ) Aufnahme von Bergbauaktivitäten, die Diversifikation der Versorgungskanäle</w:t>
+        <w:t xml:space="preserve">Darunter zum Beispiel der effiziente Einsatz der Rohstoffe und das Erhöhen der Recyclingraten, die Exploration, der Ausbau und / oder die </w:t>
+      </w:r>
+      <w:proofErr w:type="gramStart"/>
+      <w:r>
+        <w:rPr>
+          <w:i/>
+          <w:iCs/>
+          <w:lang w:val="de-AT"/>
+        </w:rPr>
+        <w:t>( Wieder</w:t>
+      </w:r>
+      <w:proofErr w:type="gramEnd"/>
+      <w:r>
+        <w:rPr>
+          <w:i/>
+          <w:iCs/>
+          <w:lang w:val="de-AT"/>
+        </w:rPr>
+        <w:t>- ) Aufnahme von Bergbauaktivitäten, die Diversifikation der Versorgungskanäle</w:t>
       </w:r>
     </w:p>
     <w:p>
@@ -1194,50 +1089,6 @@
           <w:lang w:val="de-AT"/>
         </w:rPr>
       </w:pPr>
-      <w:r>
-        <w:rPr>
-          <w:i/>
-          <w:iCs/>
-          <w:noProof/>
-          <w:lang w:val="de-AT"/>
-        </w:rPr>
-        <w:lastRenderedPageBreak/>
-        <w:drawing>
-          <wp:inline distT="0" distB="0" distL="0" distR="0" wp14:anchorId="029EDA32" wp14:editId="23255BB3">
-            <wp:extent cx="5972810" cy="3490595"/>
-            <wp:effectExtent l="0" t="0" r="8890" b="0"/>
-            <wp:docPr id="3" name="Grafik 3"/>
-            <wp:cNvGraphicFramePr>
-              <a:graphicFrameLocks xmlns:a="http://schemas.openxmlformats.org/drawingml/2006/main" noChangeAspect="1"/>
-            </wp:cNvGraphicFramePr>
-            <a:graphic xmlns:a="http://schemas.openxmlformats.org/drawingml/2006/main">
-              <a:graphicData uri="http://schemas.openxmlformats.org/drawingml/2006/picture">
-                <pic:pic xmlns:pic="http://schemas.openxmlformats.org/drawingml/2006/picture">
-                  <pic:nvPicPr>
-                    <pic:cNvPr id="1" name=""/>
-                    <pic:cNvPicPr/>
-                  </pic:nvPicPr>
-                  <pic:blipFill>
-                    <a:blip r:embed="rId5"/>
-                    <a:stretch>
-                      <a:fillRect/>
-                    </a:stretch>
-                  </pic:blipFill>
-                  <pic:spPr>
-                    <a:xfrm>
-                      <a:off x="0" y="0"/>
-                      <a:ext cx="5972810" cy="3490595"/>
-                    </a:xfrm>
-                    <a:prstGeom prst="rect">
-                      <a:avLst/>
-                    </a:prstGeom>
-                  </pic:spPr>
-                </pic:pic>
-              </a:graphicData>
-            </a:graphic>
-          </wp:inline>
-        </w:drawing>
-      </w:r>
     </w:p>
     <w:p>
       <w:pPr>
@@ -1304,7 +1155,6 @@
           <w:szCs w:val="26"/>
         </w:rPr>
       </w:pPr>
-      <w:proofErr w:type="spellStart"/>
       <w:r>
         <w:rPr>
           <w:rFonts w:eastAsia="Times New Roman" w:cs="Arial"/>
@@ -1312,49 +1162,8 @@
           <w:sz w:val="26"/>
           <w:szCs w:val="26"/>
         </w:rPr>
-        <w:t>Zusammensetzung</w:t>
-      </w:r>
-      <w:proofErr w:type="spellEnd"/>
-      <w:r>
-        <w:rPr>
-          <w:rFonts w:eastAsia="Times New Roman" w:cs="Arial"/>
-          <w:color w:val="000000"/>
-          <w:sz w:val="26"/>
-          <w:szCs w:val="26"/>
-        </w:rPr>
-        <w:t xml:space="preserve">, </w:t>
-      </w:r>
-      <w:proofErr w:type="spellStart"/>
-      <w:r>
-        <w:rPr>
-          <w:rFonts w:eastAsia="Times New Roman" w:cs="Arial"/>
-          <w:color w:val="000000"/>
-          <w:sz w:val="26"/>
-          <w:szCs w:val="26"/>
-        </w:rPr>
-        <w:t>Rückgewinnungsrate</w:t>
-      </w:r>
-      <w:proofErr w:type="spellEnd"/>
-      <w:r>
-        <w:rPr>
-          <w:rFonts w:eastAsia="Times New Roman" w:cs="Arial"/>
-          <w:color w:val="000000"/>
-          <w:sz w:val="26"/>
-          <w:szCs w:val="26"/>
-        </w:rPr>
-        <w:t xml:space="preserve">, </w:t>
-      </w:r>
-      <w:proofErr w:type="spellStart"/>
-      <w:r>
-        <w:rPr>
-          <w:rFonts w:eastAsia="Times New Roman" w:cs="Arial"/>
-          <w:color w:val="000000"/>
-          <w:sz w:val="26"/>
-          <w:szCs w:val="26"/>
-        </w:rPr>
-        <w:t>Technologie</w:t>
-      </w:r>
-      <w:proofErr w:type="spellEnd"/>
+        <w:t>Zusammensetzung, Rückgewinnungsrate, Technologie</w:t>
+      </w:r>
     </w:p>
     <w:p>
       <w:pPr>
@@ -1371,7 +1180,6 @@
           <w:szCs w:val="26"/>
         </w:rPr>
       </w:pPr>
-      <w:proofErr w:type="spellStart"/>
       <w:r>
         <w:rPr>
           <w:rFonts w:eastAsia="Times New Roman" w:cs="Arial"/>
@@ -1379,54 +1187,56 @@
           <w:sz w:val="26"/>
           <w:szCs w:val="26"/>
         </w:rPr>
-        <w:t>Anwendungssegment</w:t>
-      </w:r>
-      <w:proofErr w:type="spellEnd"/>
-      <w:r>
+        <w:t>Anwendungssegment, Lebenszyklus, Logistik</w:t>
+      </w:r>
+    </w:p>
+    <w:p>
+      <w:pPr>
+        <w:shd w:val="clear" w:color="auto" w:fill="FFFFFF"/>
+        <w:spacing w:before="100" w:beforeAutospacing="1" w:after="100" w:afterAutospacing="1" w:line="240" w:lineRule="auto"/>
         <w:rPr>
           <w:rFonts w:eastAsia="Times New Roman" w:cs="Arial"/>
           <w:color w:val="000000"/>
           <w:sz w:val="26"/>
           <w:szCs w:val="26"/>
-        </w:rPr>
-        <w:t xml:space="preserve">, </w:t>
-      </w:r>
-      <w:proofErr w:type="spellStart"/>
+          <w:lang w:val="de-AT"/>
+        </w:rPr>
+      </w:pPr>
       <w:r>
         <w:rPr>
           <w:rFonts w:eastAsia="Times New Roman" w:cs="Arial"/>
           <w:color w:val="000000"/>
           <w:sz w:val="26"/>
           <w:szCs w:val="26"/>
-        </w:rPr>
-        <w:t>Lebenszyklus</w:t>
-      </w:r>
-      <w:proofErr w:type="spellEnd"/>
-      <w:r>
+          <w:lang w:val="de-AT"/>
+        </w:rPr>
+        <w:t>Für eine Vielzahl von industriellen Prozessen und Anwendungen im Konsumgüterbereich sind Platingruppenmetalle von großer Bedeutung. Die Anwendungen von Platingruppenmetallen sind vor allem in den Bereichen Autokatalysatoren, Schmuck (Pt), Elektronik (Pd) und Chemie zu finden.</w:t>
+      </w:r>
+    </w:p>
+    <w:p>
+      <w:pPr>
+        <w:shd w:val="clear" w:color="auto" w:fill="FFFFFF"/>
+        <w:spacing w:before="100" w:beforeAutospacing="1" w:after="100" w:afterAutospacing="1" w:line="240" w:lineRule="auto"/>
         <w:rPr>
           <w:rFonts w:eastAsia="Times New Roman" w:cs="Arial"/>
           <w:color w:val="000000"/>
           <w:sz w:val="26"/>
           <w:szCs w:val="26"/>
-        </w:rPr>
-        <w:t xml:space="preserve">, </w:t>
-      </w:r>
-      <w:proofErr w:type="spellStart"/>
+          <w:lang w:val="de-AT"/>
+        </w:rPr>
+      </w:pPr>
       <w:r>
         <w:rPr>
           <w:rFonts w:eastAsia="Times New Roman" w:cs="Arial"/>
           <w:color w:val="000000"/>
           <w:sz w:val="26"/>
           <w:szCs w:val="26"/>
-        </w:rPr>
-        <w:t>Logistik</w:t>
-      </w:r>
-      <w:proofErr w:type="spellEnd"/>
-    </w:p>
-    <w:p>
-      <w:pPr>
-        <w:shd w:val="clear" w:color="auto" w:fill="FFFFFF"/>
-        <w:spacing w:before="100" w:beforeAutospacing="1" w:after="100" w:afterAutospacing="1" w:line="240" w:lineRule="auto"/>
+          <w:lang w:val="de-AT"/>
+        </w:rPr>
+        <w:t>Die Recyclingquoten sind in den industriellen Prozessen sehr hoch (&gt;90%). Im Gegensatz dazu sind bei Konsumgüteranwendungen, PKW-Katalysatoren und Elektronikgeräten hohe Verluste vorwiegend auf Exportabflüsse zurückzuführen</w:t>
+      </w:r>
+      <w:proofErr w:type="gramStart"/>
+      <w:r>
         <w:rPr>
           <w:rFonts w:eastAsia="Times New Roman" w:cs="Arial"/>
           <w:color w:val="000000"/>
@@ -1434,7 +1244,9 @@
           <w:szCs w:val="26"/>
           <w:lang w:val="de-AT"/>
         </w:rPr>
-      </w:pPr>
+        <w:t>. .</w:t>
+      </w:r>
+      <w:proofErr w:type="gramEnd"/>
       <w:r>
         <w:rPr>
           <w:rFonts w:eastAsia="Times New Roman" w:cs="Arial"/>
@@ -1443,13 +1255,9 @@
           <w:szCs w:val="26"/>
           <w:lang w:val="de-AT"/>
         </w:rPr>
-        <w:t>Für eine Vielzahl von industriellen Prozessen und Anwendungen im Konsumgüterbereich sind Platingruppenmetalle von großer Bedeutung. Die Anwendungen von Platingruppenmetallen sind vor allem in den Bereichen Autokatalysatoren, Schmuck (Pt), Elektronik (Pd) und Chemie zu finden.</w:t>
-      </w:r>
-    </w:p>
-    <w:p>
-      <w:pPr>
-        <w:shd w:val="clear" w:color="auto" w:fill="FFFFFF"/>
-        <w:spacing w:before="100" w:beforeAutospacing="1" w:after="100" w:afterAutospacing="1" w:line="240" w:lineRule="auto"/>
+        <w:t xml:space="preserve"> </w:t>
+      </w:r>
+      <w:r>
         <w:rPr>
           <w:rFonts w:eastAsia="Times New Roman" w:cs="Arial"/>
           <w:color w:val="000000"/>
@@ -1457,8 +1265,13 @@
           <w:szCs w:val="26"/>
           <w:lang w:val="de-AT"/>
         </w:rPr>
-      </w:pPr>
-      <w:r>
+        <w:t>In diesen Bereichen liegt die Rückgewinnungsquote nur bei ca. 60%.</w:t>
+      </w:r>
+    </w:p>
+    <w:p>
+      <w:pPr>
+        <w:shd w:val="clear" w:color="auto" w:fill="FFFFFF"/>
+        <w:spacing w:before="100" w:beforeAutospacing="1" w:after="100" w:afterAutospacing="1" w:line="240" w:lineRule="auto"/>
         <w:rPr>
           <w:rFonts w:eastAsia="Times New Roman" w:cs="Arial"/>
           <w:color w:val="000000"/>
@@ -1466,8 +1279,7 @@
           <w:szCs w:val="26"/>
           <w:lang w:val="de-AT"/>
         </w:rPr>
-        <w:t xml:space="preserve">Die Recyclingquoten sind in den industriellen Prozessen sehr hoch (&gt;90%). Im Gegensatz dazu sind bei Konsumgüteranwendungen, PKW-Katalysatoren und Elektronikgeräten hohe Verluste vorwiegend auf Exportabflüsse zurückzuführen. . </w:t>
-      </w:r>
+      </w:pPr>
       <w:r>
         <w:rPr>
           <w:rFonts w:eastAsia="Times New Roman" w:cs="Arial"/>
@@ -1476,7 +1288,7 @@
           <w:szCs w:val="26"/>
           <w:lang w:val="de-AT"/>
         </w:rPr>
-        <w:t>In diesen Bereichen liegt die Rückgewinnungsquote nur bei ca. 60%.</w:t>
+        <w:t>Europas Industrie sei "zur Absicherung der Energiewende nicht wettbewerbsfähig", kommentierte Minenbetreiber Dietrich Wanke die hohen Kosten, die damit verbunden sind.</w:t>
       </w:r>
     </w:p>
     <w:p>
@@ -1484,275 +1296,12 @@
         <w:shd w:val="clear" w:color="auto" w:fill="FFFFFF"/>
         <w:spacing w:before="100" w:beforeAutospacing="1" w:after="100" w:afterAutospacing="1" w:line="240" w:lineRule="auto"/>
         <w:rPr>
-          <w:rFonts w:eastAsia="Times New Roman" w:cs="Arial"/>
-          <w:color w:val="000000"/>
-          <w:sz w:val="26"/>
-          <w:szCs w:val="26"/>
-          <w:lang w:val="de-AT"/>
-        </w:rPr>
-      </w:pPr>
-      <w:hyperlink r:id="rId6" w:history="1">
-        <w:r>
-          <w:rPr>
-            <w:rStyle w:val="Hyperlink"/>
-            <w:rFonts w:eastAsia="Times New Roman" w:cs="Arial"/>
-            <w:sz w:val="26"/>
-            <w:szCs w:val="26"/>
-            <w:lang w:val="de-AT"/>
-          </w:rPr>
-          <w:t>https://nachhaltigwirtschaften.at/de/e2050/artikel/kritische-rohstoffe-fuer-hochtechnologieanwendungen-in-oesterreich.php</w:t>
-        </w:r>
-      </w:hyperlink>
-    </w:p>
-    <w:p>
-      <w:pPr>
-        <w:shd w:val="clear" w:color="auto" w:fill="FFFFFF"/>
-        <w:spacing w:before="100" w:beforeAutospacing="1" w:after="100" w:afterAutospacing="1" w:line="240" w:lineRule="auto"/>
-        <w:rPr>
-          <w:rFonts w:eastAsia="Times New Roman" w:cs="Arial"/>
-          <w:color w:val="000000"/>
-          <w:sz w:val="26"/>
-          <w:szCs w:val="26"/>
-          <w:lang w:val="de-AT"/>
-        </w:rPr>
-      </w:pPr>
-      <w:r>
-        <w:rPr>
-          <w:rFonts w:eastAsia="Times New Roman" w:cs="Arial"/>
-          <w:color w:val="000000"/>
-          <w:sz w:val="26"/>
-          <w:szCs w:val="26"/>
-          <w:lang w:val="de-AT"/>
-        </w:rPr>
-        <w:t>"Das Potenzial ist da. Es ist keine Frage der geologischen Verfügbarkeit, sondern eine der Wirtschaftlichkeit", erklärt Holger Paulick von der Geologischen Bundesanstalt.</w:t>
-      </w:r>
-    </w:p>
-    <w:p>
-      <w:pPr>
-        <w:shd w:val="clear" w:color="auto" w:fill="FFFFFF"/>
-        <w:spacing w:before="100" w:beforeAutospacing="1" w:after="100" w:afterAutospacing="1" w:line="240" w:lineRule="auto"/>
-        <w:rPr>
-          <w:rFonts w:eastAsia="Times New Roman" w:cs="Arial"/>
-          <w:color w:val="000000"/>
-          <w:sz w:val="26"/>
-          <w:szCs w:val="26"/>
-          <w:lang w:val="de-AT"/>
-        </w:rPr>
-      </w:pPr>
-      <w:hyperlink r:id="rId7" w:history="1">
-        <w:r>
-          <w:rPr>
-            <w:rStyle w:val="Hyperlink"/>
-            <w:rFonts w:eastAsia="Times New Roman" w:cs="Arial"/>
-            <w:sz w:val="26"/>
-            <w:szCs w:val="26"/>
-            <w:lang w:val="de-AT"/>
-          </w:rPr>
-          <w:t>https://www.geologie.ac.at/team/paulick-holger</w:t>
-        </w:r>
-      </w:hyperlink>
-    </w:p>
-    <w:p>
-      <w:pPr>
-        <w:shd w:val="clear" w:color="auto" w:fill="FFFFFF"/>
-        <w:spacing w:before="100" w:beforeAutospacing="1" w:after="100" w:afterAutospacing="1" w:line="240" w:lineRule="auto"/>
-        <w:rPr>
-          <w:color w:val="212121"/>
-          <w:sz w:val="27"/>
-          <w:szCs w:val="27"/>
-          <w:shd w:val="clear" w:color="auto" w:fill="D8DEC1"/>
-          <w:lang w:val="de-AT"/>
-        </w:rPr>
-      </w:pPr>
-      <w:r>
-        <w:rPr>
-          <w:color w:val="212121"/>
-          <w:sz w:val="27"/>
-          <w:szCs w:val="27"/>
-          <w:shd w:val="clear" w:color="auto" w:fill="D8DEC1"/>
-          <w:lang w:val="de-AT"/>
-        </w:rPr>
-        <w:lastRenderedPageBreak/>
-        <w:t>Europas Industrie sei "zur Absicherung der Energiewende nicht wettbewerbsfähig", kommentierte Minenbetreiber Dietrich Wanke die hohen Kosten, die damit verbunden sind.</w:t>
-      </w:r>
-    </w:p>
-    <w:p>
-      <w:pPr>
-        <w:shd w:val="clear" w:color="auto" w:fill="FFFFFF"/>
-        <w:spacing w:before="100" w:beforeAutospacing="1" w:after="100" w:afterAutospacing="1" w:line="240" w:lineRule="auto"/>
-        <w:rPr>
-          <w:color w:val="212121"/>
-          <w:sz w:val="27"/>
-          <w:szCs w:val="27"/>
-          <w:shd w:val="clear" w:color="auto" w:fill="D8DEC1"/>
-          <w:lang w:val="de-AT"/>
-        </w:rPr>
-      </w:pPr>
-      <w:hyperlink r:id="rId8" w:history="1">
-        <w:r>
-          <w:rPr>
-            <w:rStyle w:val="Hyperlink"/>
-            <w:sz w:val="27"/>
-            <w:szCs w:val="27"/>
-            <w:shd w:val="clear" w:color="auto" w:fill="D8DEC1"/>
-            <w:lang w:val="de-AT"/>
-          </w:rPr>
-          <w:t>https://www.derstandard.at/story/3000000179305/warum-kritische-rohstoffe-trotz-europaeischen-potenzials-anderswo-abgebaut-werden</w:t>
-        </w:r>
-      </w:hyperlink>
-    </w:p>
-    <w:p>
-      <w:pPr>
-        <w:shd w:val="clear" w:color="auto" w:fill="FFFFFF"/>
-        <w:spacing w:before="100" w:beforeAutospacing="1" w:after="100" w:afterAutospacing="1" w:line="240" w:lineRule="auto"/>
-        <w:rPr>
-          <w:color w:val="212121"/>
-          <w:sz w:val="27"/>
-          <w:szCs w:val="27"/>
-          <w:shd w:val="clear" w:color="auto" w:fill="D8DEC1"/>
-          <w:lang w:val="de-AT"/>
-        </w:rPr>
-      </w:pPr>
-      <w:r>
-        <w:rPr>
-          <w:noProof/>
-          <w:color w:val="212121"/>
-          <w:sz w:val="27"/>
-          <w:szCs w:val="27"/>
-          <w:shd w:val="clear" w:color="auto" w:fill="D8DEC1"/>
-          <w:lang w:val="de-AT"/>
-        </w:rPr>
-        <w:drawing>
-          <wp:inline distT="0" distB="0" distL="0" distR="0" wp14:anchorId="6B3BA9F5" wp14:editId="6AF41B3B">
-            <wp:extent cx="5972810" cy="3359150"/>
-            <wp:effectExtent l="0" t="0" r="8890" b="0"/>
-            <wp:docPr id="2" name="Grafik 2"/>
-            <wp:cNvGraphicFramePr>
-              <a:graphicFrameLocks xmlns:a="http://schemas.openxmlformats.org/drawingml/2006/main" noChangeAspect="1"/>
-            </wp:cNvGraphicFramePr>
-            <a:graphic xmlns:a="http://schemas.openxmlformats.org/drawingml/2006/main">
-              <a:graphicData uri="http://schemas.openxmlformats.org/drawingml/2006/picture">
-                <pic:pic xmlns:pic="http://schemas.openxmlformats.org/drawingml/2006/picture">
-                  <pic:nvPicPr>
-                    <pic:cNvPr id="1" name=""/>
-                    <pic:cNvPicPr/>
-                  </pic:nvPicPr>
-                  <pic:blipFill>
-                    <a:blip r:embed="rId9"/>
-                    <a:stretch>
-                      <a:fillRect/>
-                    </a:stretch>
-                  </pic:blipFill>
-                  <pic:spPr>
-                    <a:xfrm>
-                      <a:off x="0" y="0"/>
-                      <a:ext cx="5972810" cy="3359150"/>
-                    </a:xfrm>
-                    <a:prstGeom prst="rect">
-                      <a:avLst/>
-                    </a:prstGeom>
-                  </pic:spPr>
-                </pic:pic>
-              </a:graphicData>
-            </a:graphic>
-          </wp:inline>
-        </w:drawing>
-      </w:r>
-    </w:p>
-    <w:p>
-      <w:pPr>
-        <w:shd w:val="clear" w:color="auto" w:fill="FFFFFF"/>
-        <w:spacing w:before="100" w:beforeAutospacing="1" w:after="100" w:afterAutospacing="1" w:line="240" w:lineRule="auto"/>
-        <w:rPr>
-          <w:color w:val="212121"/>
-          <w:sz w:val="27"/>
-          <w:szCs w:val="27"/>
-          <w:shd w:val="clear" w:color="auto" w:fill="D8DEC1"/>
-          <w:lang w:val="de-AT"/>
-        </w:rPr>
-      </w:pPr>
-      <w:hyperlink r:id="rId10" w:history="1">
-        <w:r>
-          <w:rPr>
-            <w:rStyle w:val="Hyperlink"/>
-            <w:sz w:val="27"/>
-            <w:szCs w:val="27"/>
-            <w:shd w:val="clear" w:color="auto" w:fill="D8DEC1"/>
-            <w:lang w:val="de-AT"/>
-          </w:rPr>
-          <w:t>https://rmis.jrc.ec.europa.eu/</w:t>
-        </w:r>
-      </w:hyperlink>
-    </w:p>
-    <w:p>
-      <w:pPr>
-        <w:shd w:val="clear" w:color="auto" w:fill="FFFFFF"/>
-        <w:spacing w:before="100" w:beforeAutospacing="1" w:after="100" w:afterAutospacing="1" w:line="240" w:lineRule="auto"/>
-        <w:rPr>
           <w:rStyle w:val="Hyperlink"/>
-          <w:sz w:val="27"/>
-          <w:szCs w:val="27"/>
-          <w:shd w:val="clear" w:color="auto" w:fill="D8DEC1"/>
-          <w:lang w:val="de-AT"/>
-        </w:rPr>
-      </w:pPr>
-      <w:hyperlink r:id="rId11" w:history="1">
-        <w:r>
-          <w:rPr>
-            <w:rStyle w:val="Hyperlink"/>
-            <w:sz w:val="27"/>
-            <w:szCs w:val="27"/>
-            <w:shd w:val="clear" w:color="auto" w:fill="D8DEC1"/>
-            <w:lang w:val="de-AT"/>
-          </w:rPr>
-          <w:t>https://op.europa.eu/en/publication-detail/-/publication/eb052a18-c1f3-11eb-a925-01aa75ed71a1</w:t>
-        </w:r>
-      </w:hyperlink>
-    </w:p>
-    <w:p>
-      <w:pPr>
-        <w:pStyle w:val="Listenabsatz"/>
-        <w:numPr>
-          <w:ilvl w:val="0"/>
-          <w:numId w:val="3"/>
-        </w:numPr>
-        <w:shd w:val="clear" w:color="auto" w:fill="FFFFFF"/>
-        <w:spacing w:before="100" w:beforeAutospacing="1" w:after="100" w:afterAutospacing="1" w:line="240" w:lineRule="auto"/>
-        <w:rPr>
           <w:rFonts w:ascii="FiraSansBold" w:hAnsi="FiraSansBold"/>
           <w:color w:val="000000"/>
           <w:sz w:val="27"/>
           <w:szCs w:val="27"/>
-          <w:shd w:val="clear" w:color="auto" w:fill="FEFEFE"/>
-          <w:lang w:val="de-AT"/>
-        </w:rPr>
-      </w:pPr>
-      <w:r>
-        <w:rPr>
-          <w:rFonts w:ascii="FiraSansBold" w:hAnsi="FiraSansBold"/>
-          <w:color w:val="000000"/>
-          <w:sz w:val="27"/>
-          <w:szCs w:val="27"/>
-          <w:shd w:val="clear" w:color="auto" w:fill="FEFEFE"/>
-          <w:lang w:val="de-AT"/>
-        </w:rPr>
-        <w:t>Recycling und Wiederbelebung des Bergbaus sind mögliche Lösungsansätze für Europa.</w:t>
-      </w:r>
-    </w:p>
-    <w:p>
-      <w:pPr>
-        <w:pStyle w:val="Listenabsatz"/>
-        <w:numPr>
-          <w:ilvl w:val="0"/>
-          <w:numId w:val="3"/>
-        </w:numPr>
-        <w:shd w:val="clear" w:color="auto" w:fill="FFFFFF"/>
-        <w:spacing w:before="100" w:beforeAutospacing="1" w:after="100" w:afterAutospacing="1" w:line="240" w:lineRule="auto"/>
-        <w:rPr>
-          <w:rFonts w:ascii="FiraSansBold" w:hAnsi="FiraSansBold"/>
-          <w:color w:val="000000"/>
-          <w:sz w:val="27"/>
-          <w:szCs w:val="27"/>
+          <w:u w:val="none"/>
           <w:shd w:val="clear" w:color="auto" w:fill="FEFEFE"/>
           <w:lang w:val="de-AT"/>
         </w:rPr>
@@ -1766,197 +1315,143 @@
           <w:shd w:val="clear" w:color="auto" w:fill="FEFEFE"/>
           <w:lang w:val="de-AT"/>
         </w:rPr>
-        <w:t>Hinzu kommt, dass es derzeit zwar keinen Mangel an Ressourcen gibt, die Qualität der verfügbaren Vorkommen aber abnimmt, da die am leichtesten zugänglichen Ressourcen zuerst ausgebeutet werden.</w:t>
-      </w:r>
-    </w:p>
-    <w:p>
-      <w:pPr>
-        <w:shd w:val="clear" w:color="auto" w:fill="FFFFFF"/>
-        <w:spacing w:before="100" w:beforeAutospacing="1" w:after="100" w:afterAutospacing="1" w:line="240" w:lineRule="auto"/>
-        <w:rPr>
-          <w:rFonts w:ascii="FiraSansBold" w:hAnsi="FiraSansBold"/>
-          <w:color w:val="000000"/>
+        <w:t xml:space="preserve">Hinzu kommt, dass es derzeit zwar keinen Mangel an Ressourcen gibt, die Qualität der verfügbaren Vorkommen aber abnimmt, da die </w:t>
+      </w:r>
+      <w:proofErr w:type="gramStart"/>
+      <w:r>
+        <w:rPr>
+          <w:rFonts w:ascii="Georgia" w:hAnsi="Georgia"/>
+          <w:color w:val="333333"/>
           <w:sz w:val="27"/>
           <w:szCs w:val="27"/>
           <w:shd w:val="clear" w:color="auto" w:fill="FEFEFE"/>
           <w:lang w:val="de-AT"/>
         </w:rPr>
-      </w:pPr>
-      <w:hyperlink r:id="rId12" w:history="1">
+        <w:t>am leichtesten zugänglichen Ressourcen</w:t>
+      </w:r>
+      <w:proofErr w:type="gramEnd"/>
+      <w:r>
+        <w:rPr>
+          <w:rFonts w:ascii="Georgia" w:hAnsi="Georgia"/>
+          <w:color w:val="333333"/>
+          <w:sz w:val="27"/>
+          <w:szCs w:val="27"/>
+          <w:shd w:val="clear" w:color="auto" w:fill="FEFEFE"/>
+          <w:lang w:val="de-AT"/>
+        </w:rPr>
+        <w:t xml:space="preserve"> zuerst ausgebeutet werden.</w:t>
+      </w:r>
+    </w:p>
+    <w:p>
+      <w:r>
+        <w:lastRenderedPageBreak/>
+        <w:t>Relevante TU Graz Beiträge:</w:t>
+      </w:r>
+    </w:p>
+    <w:p>
+      <w:pPr>
+        <w:pStyle w:val="Listenabsatz"/>
+        <w:numPr>
+          <w:ilvl w:val="0"/>
+          <w:numId w:val="4"/>
+        </w:numPr>
+      </w:pPr>
+      <w:r>
+        <w:t>LEGO: The open-source Low-carbon Expansion Generation Optimization model</w:t>
+      </w:r>
+      <w:r>
+        <w:br/>
+      </w:r>
+      <w:hyperlink r:id="rId5" w:history="1">
         <w:r>
           <w:rPr>
             <w:rStyle w:val="Hyperlink"/>
-            <w:rFonts w:ascii="FiraSansBold" w:hAnsi="FiraSansBold"/>
-            <w:sz w:val="27"/>
-            <w:szCs w:val="27"/>
-            <w:shd w:val="clear" w:color="auto" w:fill="FEFEFE"/>
-            <w:lang w:val="de-AT"/>
           </w:rPr>
-          <w:t>https://www.geo.gov.ua/en/critical-raw-materials/</w:t>
+          <w:t>https://doi.org/10.1016/j.softx.2022.101141</w:t>
         </w:r>
       </w:hyperlink>
     </w:p>
     <w:p>
       <w:pPr>
-        <w:shd w:val="clear" w:color="auto" w:fill="FFFFFF"/>
-        <w:spacing w:before="100" w:beforeAutospacing="1" w:after="100" w:afterAutospacing="1" w:line="240" w:lineRule="auto"/>
-        <w:rPr>
-          <w:rFonts w:ascii="FiraSansBold" w:hAnsi="FiraSansBold"/>
-          <w:color w:val="000000"/>
-          <w:sz w:val="27"/>
-          <w:szCs w:val="27"/>
-          <w:shd w:val="clear" w:color="auto" w:fill="FEFEFE"/>
-          <w:lang w:val="de-AT"/>
-        </w:rPr>
-      </w:pPr>
-      <w:hyperlink r:id="rId13" w:history="1">
+        <w:pStyle w:val="Listenabsatz"/>
+        <w:numPr>
+          <w:ilvl w:val="0"/>
+          <w:numId w:val="4"/>
+        </w:numPr>
+      </w:pPr>
+      <w:r>
+        <w:t>Transformation to a renewable electricity system in Austria: Insights from an integrated model analysis</w:t>
+      </w:r>
+      <w:r>
+        <w:br/>
+      </w:r>
+      <w:hyperlink r:id="rId6" w:history="1">
         <w:r>
           <w:rPr>
             <w:rStyle w:val="Hyperlink"/>
-            <w:rFonts w:ascii="FiraSansBold" w:hAnsi="FiraSansBold"/>
-            <w:sz w:val="27"/>
-            <w:szCs w:val="27"/>
-            <w:shd w:val="clear" w:color="auto" w:fill="FEFEFE"/>
-            <w:lang w:val="de-AT"/>
           </w:rPr>
-          <w:t>https://at.scientists4future.org/2023/03/17/klimakatastrophe-und-konflikte-um-kritische-rohstoffevon-martin-auer/</w:t>
+          <w:t>https://doi.org/10.1016/j.renene.2024.119957</w:t>
         </w:r>
       </w:hyperlink>
     </w:p>
     <w:p>
       <w:pPr>
-        <w:shd w:val="clear" w:color="auto" w:fill="FFFFFF"/>
-        <w:spacing w:before="100" w:beforeAutospacing="1" w:after="100" w:afterAutospacing="1" w:line="240" w:lineRule="auto"/>
-        <w:rPr>
-          <w:rFonts w:ascii="FiraSansBold" w:hAnsi="FiraSansBold"/>
-          <w:color w:val="000000"/>
-          <w:sz w:val="27"/>
-          <w:szCs w:val="27"/>
-          <w:shd w:val="clear" w:color="auto" w:fill="FEFEFE"/>
-          <w:lang w:val="de-AT"/>
-        </w:rPr>
-      </w:pPr>
-    </w:p>
-    <w:p>
-      <w:pPr>
-        <w:shd w:val="clear" w:color="auto" w:fill="FFFFFF"/>
-        <w:spacing w:before="100" w:beforeAutospacing="1" w:after="100" w:afterAutospacing="1" w:line="240" w:lineRule="auto"/>
-        <w:rPr>
-          <w:rFonts w:ascii="FiraSansBold" w:hAnsi="FiraSansBold"/>
-          <w:color w:val="000000"/>
-          <w:sz w:val="27"/>
-          <w:szCs w:val="27"/>
-          <w:shd w:val="clear" w:color="auto" w:fill="FEFEFE"/>
-          <w:lang w:val="de-AT"/>
-        </w:rPr>
-      </w:pPr>
-    </w:p>
-    <w:p>
-      <w:pPr>
-        <w:shd w:val="clear" w:color="auto" w:fill="FFFFFF"/>
-        <w:spacing w:before="100" w:beforeAutospacing="1" w:after="100" w:afterAutospacing="1" w:line="240" w:lineRule="auto"/>
-        <w:rPr>
-          <w:rFonts w:ascii="FiraSansBold" w:hAnsi="FiraSansBold"/>
-          <w:color w:val="000000"/>
-          <w:sz w:val="27"/>
-          <w:szCs w:val="27"/>
-          <w:shd w:val="clear" w:color="auto" w:fill="FEFEFE"/>
-          <w:lang w:val="de-AT"/>
-        </w:rPr>
-      </w:pPr>
-    </w:p>
-    <w:p>
-      <w:pPr>
-        <w:shd w:val="clear" w:color="auto" w:fill="FFFFFF"/>
-        <w:spacing w:before="100" w:beforeAutospacing="1" w:after="100" w:afterAutospacing="1" w:line="240" w:lineRule="auto"/>
-        <w:rPr>
-          <w:color w:val="212121"/>
-          <w:sz w:val="27"/>
-          <w:szCs w:val="27"/>
-          <w:shd w:val="clear" w:color="auto" w:fill="D8DEC1"/>
-          <w:lang w:val="de-AT"/>
-        </w:rPr>
-      </w:pPr>
-    </w:p>
-    <w:p>
-      <w:pPr>
-        <w:shd w:val="clear" w:color="auto" w:fill="FFFFFF"/>
-        <w:spacing w:before="100" w:beforeAutospacing="1" w:after="100" w:afterAutospacing="1" w:line="240" w:lineRule="auto"/>
-        <w:rPr>
-          <w:color w:val="212121"/>
-          <w:sz w:val="27"/>
-          <w:szCs w:val="27"/>
-          <w:shd w:val="clear" w:color="auto" w:fill="D8DEC1"/>
-          <w:lang w:val="de-AT"/>
-        </w:rPr>
-      </w:pPr>
-    </w:p>
-    <w:p>
-      <w:pPr>
-        <w:shd w:val="clear" w:color="auto" w:fill="FFFFFF"/>
-        <w:spacing w:before="100" w:beforeAutospacing="1" w:after="100" w:afterAutospacing="1" w:line="240" w:lineRule="auto"/>
-        <w:rPr>
-          <w:color w:val="212121"/>
-          <w:sz w:val="27"/>
-          <w:szCs w:val="27"/>
-          <w:shd w:val="clear" w:color="auto" w:fill="D8DEC1"/>
-          <w:lang w:val="de-AT"/>
-        </w:rPr>
-      </w:pPr>
-    </w:p>
-    <w:p>
-      <w:pPr>
-        <w:shd w:val="clear" w:color="auto" w:fill="FFFFFF"/>
-        <w:spacing w:before="100" w:beforeAutospacing="1" w:after="100" w:afterAutospacing="1" w:line="240" w:lineRule="auto"/>
-        <w:rPr>
-          <w:rFonts w:eastAsia="Times New Roman" w:cs="Arial"/>
-          <w:color w:val="000000"/>
-          <w:sz w:val="26"/>
-          <w:szCs w:val="26"/>
-          <w:lang w:val="de-AT"/>
-        </w:rPr>
-      </w:pPr>
-    </w:p>
-    <w:p>
-      <w:pPr>
-        <w:shd w:val="clear" w:color="auto" w:fill="FFFFFF"/>
-        <w:spacing w:before="100" w:beforeAutospacing="1" w:after="100" w:afterAutospacing="1" w:line="240" w:lineRule="auto"/>
-        <w:rPr>
-          <w:rFonts w:eastAsia="Times New Roman" w:cs="Arial"/>
-          <w:color w:val="000000"/>
-          <w:sz w:val="26"/>
-          <w:szCs w:val="26"/>
-          <w:lang w:val="de-AT"/>
-        </w:rPr>
-      </w:pPr>
-    </w:p>
-    <w:p>
-      <w:pPr>
-        <w:shd w:val="clear" w:color="auto" w:fill="FFFFFF"/>
-        <w:spacing w:before="100" w:beforeAutospacing="1" w:after="100" w:afterAutospacing="1" w:line="240" w:lineRule="auto"/>
-        <w:rPr>
-          <w:rFonts w:eastAsia="Times New Roman" w:cs="Arial"/>
-          <w:color w:val="000000"/>
-          <w:sz w:val="26"/>
-          <w:szCs w:val="26"/>
-          <w:lang w:val="de-AT"/>
-        </w:rPr>
-      </w:pPr>
-    </w:p>
-    <w:p>
-      <w:pPr>
-        <w:rPr>
-          <w:lang w:val="de-AT"/>
-        </w:rPr>
-      </w:pPr>
-    </w:p>
-    <w:p>
-      <w:pPr>
-        <w:rPr>
-          <w:lang w:val="de-AT"/>
-        </w:rPr>
-      </w:pPr>
-    </w:p>
+        <w:pStyle w:val="Listenabsatz"/>
+        <w:numPr>
+          <w:ilvl w:val="0"/>
+          <w:numId w:val="4"/>
+        </w:numPr>
+      </w:pPr>
+      <w:r>
+        <w:t>Integrated Power and Economic Analysis of Austria’s Renewable Electricity Transformation</w:t>
+      </w:r>
+      <w:r>
+        <w:br/>
+      </w:r>
+      <w:hyperlink r:id="rId7" w:history="1">
+        <w:r>
+          <w:rPr>
+            <w:rStyle w:val="Hyperlink"/>
+          </w:rPr>
+          <w:t>https://doi.org/10.3390/en16052229</w:t>
+        </w:r>
+      </w:hyperlink>
+    </w:p>
+    <w:p>
+      <w:pPr>
+        <w:pStyle w:val="Listenabsatz"/>
+        <w:numPr>
+          <w:ilvl w:val="0"/>
+          <w:numId w:val="4"/>
+        </w:numPr>
+      </w:pPr>
+      <w:r>
+        <w:t>Ramping up the hydrogen sector: An energy system modeling framework</w:t>
+      </w:r>
+      <w:r>
+        <w:br/>
+      </w:r>
+      <w:hyperlink r:id="rId8" w:history="1">
+        <w:r>
+          <w:rPr>
+            <w:rStyle w:val="Hyperlink"/>
+          </w:rPr>
+          <w:t>https://doi.org/10.1016/j.apenergy.2023.122264</w:t>
+        </w:r>
+      </w:hyperlink>
+    </w:p>
+    <w:p>
+      <w:pPr>
+        <w:pStyle w:val="Listenabsatz"/>
+        <w:numPr>
+          <w:ilvl w:val="0"/>
+          <w:numId w:val="4"/>
+        </w:numPr>
+      </w:pPr>
+    </w:p>
+    <w:p/>
+    <w:p/>
+    <w:p/>
     <w:sectPr>
       <w:pgSz w:w="12240" w:h="15840"/>
       <w:pgMar w:top="1417" w:right="1417" w:bottom="1134" w:left="1417" w:header="708" w:footer="708" w:gutter="0"/>
@@ -2232,6 +1727,119 @@
     </w:lvl>
   </w:abstractNum>
   <w:abstractNum w:abstractNumId="2" w15:restartNumberingAfterBreak="0">
+    <w:nsid w:val="573A188B"/>
+    <w:multiLevelType w:val="hybridMultilevel"/>
+    <w:tmpl w:val="9098A172"/>
+    <w:lvl w:ilvl="0" w:tplc="CE4A880C">
+      <w:start w:val="1"/>
+      <w:numFmt w:val="bullet"/>
+      <w:lvlText w:val="‐"/>
+      <w:lvlJc w:val="left"/>
+      <w:pPr>
+        <w:ind w:left="720" w:hanging="360"/>
+      </w:pPr>
+      <w:rPr>
+        <w:rFonts w:ascii="Calibri" w:hAnsi="Calibri" w:hint="default"/>
+      </w:rPr>
+    </w:lvl>
+    <w:lvl w:ilvl="1" w:tplc="04090003" w:tentative="1">
+      <w:start w:val="1"/>
+      <w:numFmt w:val="bullet"/>
+      <w:lvlText w:val="o"/>
+      <w:lvlJc w:val="left"/>
+      <w:pPr>
+        <w:ind w:left="1440" w:hanging="360"/>
+      </w:pPr>
+      <w:rPr>
+        <w:rFonts w:ascii="Courier New" w:hAnsi="Courier New" w:cs="Courier New" w:hint="default"/>
+      </w:rPr>
+    </w:lvl>
+    <w:lvl w:ilvl="2" w:tplc="04090005" w:tentative="1">
+      <w:start w:val="1"/>
+      <w:numFmt w:val="bullet"/>
+      <w:lvlText w:val=""/>
+      <w:lvlJc w:val="left"/>
+      <w:pPr>
+        <w:ind w:left="2160" w:hanging="360"/>
+      </w:pPr>
+      <w:rPr>
+        <w:rFonts w:ascii="Wingdings" w:hAnsi="Wingdings" w:hint="default"/>
+      </w:rPr>
+    </w:lvl>
+    <w:lvl w:ilvl="3" w:tplc="04090001" w:tentative="1">
+      <w:start w:val="1"/>
+      <w:numFmt w:val="bullet"/>
+      <w:lvlText w:val=""/>
+      <w:lvlJc w:val="left"/>
+      <w:pPr>
+        <w:ind w:left="2880" w:hanging="360"/>
+      </w:pPr>
+      <w:rPr>
+        <w:rFonts w:ascii="Symbol" w:hAnsi="Symbol" w:hint="default"/>
+      </w:rPr>
+    </w:lvl>
+    <w:lvl w:ilvl="4" w:tplc="04090003" w:tentative="1">
+      <w:start w:val="1"/>
+      <w:numFmt w:val="bullet"/>
+      <w:lvlText w:val="o"/>
+      <w:lvlJc w:val="left"/>
+      <w:pPr>
+        <w:ind w:left="3600" w:hanging="360"/>
+      </w:pPr>
+      <w:rPr>
+        <w:rFonts w:ascii="Courier New" w:hAnsi="Courier New" w:cs="Courier New" w:hint="default"/>
+      </w:rPr>
+    </w:lvl>
+    <w:lvl w:ilvl="5" w:tplc="04090005" w:tentative="1">
+      <w:start w:val="1"/>
+      <w:numFmt w:val="bullet"/>
+      <w:lvlText w:val=""/>
+      <w:lvlJc w:val="left"/>
+      <w:pPr>
+        <w:ind w:left="4320" w:hanging="360"/>
+      </w:pPr>
+      <w:rPr>
+        <w:rFonts w:ascii="Wingdings" w:hAnsi="Wingdings" w:hint="default"/>
+      </w:rPr>
+    </w:lvl>
+    <w:lvl w:ilvl="6" w:tplc="04090001" w:tentative="1">
+      <w:start w:val="1"/>
+      <w:numFmt w:val="bullet"/>
+      <w:lvlText w:val=""/>
+      <w:lvlJc w:val="left"/>
+      <w:pPr>
+        <w:ind w:left="5040" w:hanging="360"/>
+      </w:pPr>
+      <w:rPr>
+        <w:rFonts w:ascii="Symbol" w:hAnsi="Symbol" w:hint="default"/>
+      </w:rPr>
+    </w:lvl>
+    <w:lvl w:ilvl="7" w:tplc="04090003" w:tentative="1">
+      <w:start w:val="1"/>
+      <w:numFmt w:val="bullet"/>
+      <w:lvlText w:val="o"/>
+      <w:lvlJc w:val="left"/>
+      <w:pPr>
+        <w:ind w:left="5760" w:hanging="360"/>
+      </w:pPr>
+      <w:rPr>
+        <w:rFonts w:ascii="Courier New" w:hAnsi="Courier New" w:cs="Courier New" w:hint="default"/>
+      </w:rPr>
+    </w:lvl>
+    <w:lvl w:ilvl="8" w:tplc="04090005" w:tentative="1">
+      <w:start w:val="1"/>
+      <w:numFmt w:val="bullet"/>
+      <w:lvlText w:val=""/>
+      <w:lvlJc w:val="left"/>
+      <w:pPr>
+        <w:ind w:left="6480" w:hanging="360"/>
+      </w:pPr>
+      <w:rPr>
+        <w:rFonts w:ascii="Wingdings" w:hAnsi="Wingdings" w:hint="default"/>
+      </w:rPr>
+    </w:lvl>
+  </w:abstractNum>
+  <w:abstractNum w:abstractNumId="3" w15:restartNumberingAfterBreak="0">
     <w:nsid w:val="738159B1"/>
     <w:multiLevelType w:val="hybridMultilevel"/>
     <w:tmpl w:val="327E5594"/>
@@ -2345,13 +1953,16 @@
     </w:lvl>
   </w:abstractNum>
   <w:num w:numId="1">
-    <w:abstractNumId w:val="2"/>
+    <w:abstractNumId w:val="3"/>
   </w:num>
   <w:num w:numId="2">
     <w:abstractNumId w:val="1"/>
   </w:num>
   <w:num w:numId="3">
     <w:abstractNumId w:val="0"/>
+  </w:num>
+  <w:num w:numId="4">
+    <w:abstractNumId w:val="2"/>
   </w:num>
 </w:numbering>
 </file>
@@ -2804,6 +2415,18 @@
       <w:u w:val="single"/>
     </w:rPr>
   </w:style>
+  <w:style w:type="character" w:styleId="NichtaufgelsteErwhnung">
+    <w:name w:val="Unresolved Mention"/>
+    <w:basedOn w:val="Absatz-Standardschriftart"/>
+    <w:uiPriority w:val="99"/>
+    <w:semiHidden/>
+    <w:unhideWhenUsed/>
+    <w:rsid w:val="00BE6B5E"/>
+    <w:rPr>
+      <w:color w:val="605E5C"/>
+      <w:shd w:val="clear" w:color="auto" w:fill="E1DFDD"/>
+    </w:rPr>
+  </w:style>
 </w:styles>
 </file>
 

</xml_diff>